<commit_message>
How to use chapter is nearly complete.
</commit_message>
<xml_diff>
--- a/Stan and JAGS tricks.docx
+++ b/Stan and JAGS tricks.docx
@@ -485,6 +485,141 @@
       </w:r>
       <w:r>
         <w:t xml:space="preserve"> Chapter 20 in Stan manual.</w:t>
+      </w:r>
+    </w:p>
+    <w:p>
+      <w:pPr>
+        <w:pStyle w:val="ListParagraph"/>
+        <w:numPr>
+          <w:ilvl w:val="0"/>
+          <w:numId w:val="2"/>
+        </w:numPr>
+        <w:spacing w:after="0" w:line="240" w:lineRule="auto"/>
+      </w:pPr>
+      <w:r>
+        <w:t>How to specify random initial conditions for samplers.</w:t>
+      </w:r>
+    </w:p>
+    <w:p>
+      <w:pPr>
+        <w:pStyle w:val="ListParagraph"/>
+        <w:numPr>
+          <w:ilvl w:val="0"/>
+          <w:numId w:val="2"/>
+        </w:numPr>
+        <w:spacing w:after="0" w:line="240" w:lineRule="auto"/>
+      </w:pPr>
+      <w:r>
+        <w:t xml:space="preserve">Show how to use adapt_delta to adjust the </w:t>
+      </w:r>
+      <w:r>
+        <w:t>step size</w:t>
+      </w:r>
+      <w:r>
+        <w:t>, and adapt_stepsize as per Bob’s comment.</w:t>
+      </w:r>
+    </w:p>
+    <w:p>
+      <w:pPr>
+        <w:pStyle w:val="ListParagraph"/>
+        <w:numPr>
+          <w:ilvl w:val="0"/>
+          <w:numId w:val="2"/>
+        </w:numPr>
+        <w:spacing w:after="0" w:line="240" w:lineRule="auto"/>
+      </w:pPr>
+      <w:r>
+        <w:t>Show how to sample fake datasets properly using ‘generated quantities’ section. Look at the various Stan BUGS examples that I have translated.</w:t>
+      </w:r>
+    </w:p>
+    <w:p>
+      <w:pPr>
+        <w:pStyle w:val="ListParagraph"/>
+        <w:numPr>
+          <w:ilvl w:val="0"/>
+          <w:numId w:val="2"/>
+        </w:numPr>
+        <w:spacing w:after="0" w:line="240" w:lineRule="auto"/>
+      </w:pPr>
+      <w:r>
+        <w:t>Graphical checks of fake vs actual data.</w:t>
+      </w:r>
+    </w:p>
+    <w:p>
+      <w:pPr>
+        <w:pStyle w:val="ListParagraph"/>
+        <w:numPr>
+          <w:ilvl w:val="0"/>
+          <w:numId w:val="2"/>
+        </w:numPr>
+        <w:spacing w:after="0" w:line="240" w:lineRule="auto"/>
+      </w:pPr>
+      <w:r>
+        <w:t>Supply functions that do all the diagnostic checks on your model</w:t>
+      </w:r>
+      <w:r>
+        <w:t>.</w:t>
+      </w:r>
+      <w:r>
+        <w:t xml:space="preserve"> Add suggestions to data if they fail tests.</w:t>
+      </w:r>
+    </w:p>
+    <w:p>
+      <w:pPr>
+        <w:pStyle w:val="ListParagraph"/>
+        <w:numPr>
+          <w:ilvl w:val="0"/>
+          <w:numId w:val="2"/>
+        </w:numPr>
+        <w:spacing w:after="0" w:line="240" w:lineRule="auto"/>
+      </w:pPr>
+      <w:r>
+        <w:t xml:space="preserve">Can I create a python function which converts a Stan sampling file </w:t>
+      </w:r>
+      <w:r>
+        <w:t>into a fake data simulated file?</w:t>
+      </w:r>
+    </w:p>
+    <w:p>
+      <w:pPr>
+        <w:pStyle w:val="ListParagraph"/>
+        <w:numPr>
+          <w:ilvl w:val="0"/>
+          <w:numId w:val="2"/>
+        </w:numPr>
+        <w:spacing w:after="0" w:line="240" w:lineRule="auto"/>
+      </w:pPr>
+      <w:r>
+        <w:t>Mention not using Cauchy-&gt;Cauchy hyperparameters.</w:t>
+      </w:r>
+    </w:p>
+    <w:p>
+      <w:pPr>
+        <w:pStyle w:val="ListParagraph"/>
+        <w:numPr>
+          <w:ilvl w:val="0"/>
+          <w:numId w:val="2"/>
+        </w:numPr>
+        <w:spacing w:after="0" w:line="240" w:lineRule="auto"/>
+      </w:pPr>
+      <w:r>
+        <w:t xml:space="preserve">When creating fake data ensure that it looks at least a bit like the actual! </w:t>
+      </w:r>
+      <w:r>
+        <w:t>CF Week spent looking at estimates of fake data for MRR data, where the between species variation was not great compared to within!</w:t>
+      </w:r>
+    </w:p>
+    <w:p>
+      <w:pPr>
+        <w:pStyle w:val="ListParagraph"/>
+        <w:numPr>
+          <w:ilvl w:val="0"/>
+          <w:numId w:val="2"/>
+        </w:numPr>
+        <w:spacing w:after="0" w:line="240" w:lineRule="auto"/>
+      </w:pPr>
+      <w:r>
+        <w:t>MLE estimation of quantities beforehand.</w:t>
       </w:r>
       <w:bookmarkStart w:id="0" w:name="_GoBack"/>
       <w:bookmarkEnd w:id="0"/>

</xml_diff>

<commit_message>
Nearly done with the multivariate normal and t sampling section, but am yet to write the multivariate normal and t priors bit, as well as the section on the LKJ, Wishart and Inverse Wishart.
</commit_message>
<xml_diff>
--- a/Stan and JAGS tricks.docx
+++ b/Stan and JAGS tricks.docx
@@ -633,6 +633,73 @@
       </w:pPr>
       <w:r>
         <w:t>Make sure you understand what is meant by Stan error messages. For months I thought that the scale parameter of the NB was the kappa term, and couldn’t understand why I was getting a 0:0 error!</w:t>
+      </w:r>
+    </w:p>
+    <w:p>
+      <w:pPr>
+        <w:pStyle w:val="ListParagraph"/>
+        <w:numPr>
+          <w:ilvl w:val="0"/>
+          <w:numId w:val="2"/>
+        </w:numPr>
+        <w:spacing w:after="0" w:line="240" w:lineRule="auto"/>
+      </w:pPr>
+      <w:r>
+        <w:t xml:space="preserve">Multivariate t – only use for likelihood, not for prior (see </w:t>
+      </w:r>
+      <w:hyperlink r:id="rId6" w:history="1">
+        <w:r>
+          <w:rPr>
+            <w:rStyle w:val="Hyperlink"/>
+            <w:rFonts w:ascii="Arial" w:hAnsi="Arial" w:cs="Arial"/>
+            <w:shd w:val="clear" w:color="auto" w:fill="FFFFFF"/>
+          </w:rPr>
+          <w:t>https://groups.google.com/forum/?fromgroups=#!topic/stan-users/0F0O4hfHA8g</w:t>
+        </w:r>
+      </w:hyperlink>
+      <w:r>
+        <w:rPr>
+          <w:rFonts w:ascii="Arial" w:hAnsi="Arial" w:cs="Arial"/>
+          <w:color w:val="222222"/>
+          <w:shd w:val="clear" w:color="auto" w:fill="FFFFFF"/>
+        </w:rPr>
+        <w:t>)</w:t>
+      </w:r>
+    </w:p>
+    <w:p>
+      <w:pPr>
+        <w:pStyle w:val="ListParagraph"/>
+        <w:numPr>
+          <w:ilvl w:val="0"/>
+          <w:numId w:val="2"/>
+        </w:numPr>
+        <w:spacing w:after="0" w:line="240" w:lineRule="auto"/>
+      </w:pPr>
+      <w:r>
+        <w:rPr>
+          <w:rFonts w:ascii="Arial" w:hAnsi="Arial" w:cs="Arial"/>
+          <w:color w:val="222222"/>
+          <w:shd w:val="clear" w:color="auto" w:fill="FFFFFF"/>
+        </w:rPr>
+        <w:t xml:space="preserve">Creating identity matrix – again see </w:t>
+      </w:r>
+      <w:hyperlink r:id="rId7" w:history="1">
+        <w:r>
+          <w:rPr>
+            <w:rStyle w:val="Hyperlink"/>
+            <w:rFonts w:ascii="Arial" w:hAnsi="Arial" w:cs="Arial"/>
+            <w:shd w:val="clear" w:color="auto" w:fill="FFFFFF"/>
+          </w:rPr>
+          <w:t>https://groups.google.com/forum/?fromgroups=#!topic/stan-users/0F0O4hfHA8g</w:t>
+        </w:r>
+      </w:hyperlink>
+      <w:r>
+        <w:rPr>
+          <w:rFonts w:ascii="Arial" w:hAnsi="Arial" w:cs="Arial"/>
+          <w:color w:val="222222"/>
+          <w:shd w:val="clear" w:color="auto" w:fill="FFFFFF"/>
+        </w:rPr>
+        <w:t>, although this makes the case that they aren’t needed! Maybe just make a point to say that we never need identity matrices in Stan.</w:t>
       </w:r>
       <w:bookmarkStart w:id="0" w:name="_GoBack"/>
       <w:bookmarkEnd w:id="0"/>
@@ -1034,6 +1101,17 @@
       <w:contextualSpacing/>
     </w:pPr>
   </w:style>
+  <w:style w:type="character" w:styleId="Hyperlink">
+    <w:name w:val="Hyperlink"/>
+    <w:basedOn w:val="DefaultParagraphFont"/>
+    <w:uiPriority w:val="99"/>
+    <w:unhideWhenUsed/>
+    <w:rsid w:val="00335D2E"/>
+    <w:rPr>
+      <w:color w:val="0000FF" w:themeColor="hyperlink"/>
+      <w:u w:val="single"/>
+    </w:rPr>
+  </w:style>
 </w:styles>
 </file>
 
@@ -1234,6 +1312,17 @@
       <w:ind w:left="720"/>
       <w:contextualSpacing/>
     </w:pPr>
+  </w:style>
+  <w:style w:type="character" w:styleId="Hyperlink">
+    <w:name w:val="Hyperlink"/>
+    <w:basedOn w:val="DefaultParagraphFont"/>
+    <w:uiPriority w:val="99"/>
+    <w:unhideWhenUsed/>
+    <w:rsid w:val="00335D2E"/>
+    <w:rPr>
+      <w:color w:val="0000FF" w:themeColor="hyperlink"/>
+      <w:u w:val="single"/>
+    </w:rPr>
   </w:style>
 </w:styles>
 </file>

</xml_diff>

<commit_message>
Started chapter on conjugate priors.
</commit_message>
<xml_diff>
--- a/Stan and JAGS tricks.docx
+++ b/Stan and JAGS tricks.docx
@@ -647,7 +647,7 @@
       <w:r>
         <w:t xml:space="preserve">Multivariate t – only use for likelihood, not for prior (see </w:t>
       </w:r>
-      <w:hyperlink r:id="rId6" w:history="1">
+      <w:hyperlink r:id="rId6" w:anchor="!topic/stan-users/0F0O4hfHA8g" w:history="1">
         <w:r>
           <w:rPr>
             <w:rStyle w:val="Hyperlink"/>
@@ -683,7 +683,7 @@
         </w:rPr>
         <w:t xml:space="preserve">Creating identity matrix – again see </w:t>
       </w:r>
-      <w:hyperlink r:id="rId7" w:history="1">
+      <w:hyperlink r:id="rId7" w:anchor="!topic/stan-users/0F0O4hfHA8g" w:history="1">
         <w:r>
           <w:rPr>
             <w:rStyle w:val="Hyperlink"/>
@@ -700,6 +700,50 @@
           <w:shd w:val="clear" w:color="auto" w:fill="FFFFFF"/>
         </w:rPr>
         <w:t>, although this makes the case that they aren’t needed! Maybe just make a point to say that we never need identity matrices in Stan.</w:t>
+      </w:r>
+    </w:p>
+    <w:p>
+      <w:pPr>
+        <w:pStyle w:val="ListParagraph"/>
+        <w:numPr>
+          <w:ilvl w:val="0"/>
+          <w:numId w:val="2"/>
+        </w:numPr>
+        <w:spacing w:after="0" w:line="240" w:lineRule="auto"/>
+      </w:pPr>
+      <w:r>
+        <w:rPr>
+          <w:rFonts w:ascii="Arial" w:hAnsi="Arial" w:cs="Arial"/>
+          <w:color w:val="222222"/>
+          <w:shd w:val="clear" w:color="auto" w:fill="FFFFFF"/>
+        </w:rPr>
+        <w:t>Test model using iter=10-100 to see: is the output correct? How long will the model roughly take to run?</w:t>
+      </w:r>
+    </w:p>
+    <w:p>
+      <w:pPr>
+        <w:pStyle w:val="ListParagraph"/>
+        <w:numPr>
+          <w:ilvl w:val="0"/>
+          <w:numId w:val="2"/>
+        </w:numPr>
+        <w:spacing w:after="0" w:line="240" w:lineRule="auto"/>
+      </w:pPr>
+      <w:r>
+        <w:rPr>
+          <w:rFonts w:ascii="Arial" w:hAnsi="Arial" w:cs="Arial"/>
+          <w:color w:val="222222"/>
+          <w:shd w:val="clear" w:color="auto" w:fill="FFFFFF"/>
+        </w:rPr>
+        <w:t>How to calculate WAIC in Stan?</w:t>
+      </w:r>
+      <w:r>
+        <w:rPr>
+          <w:rFonts w:ascii="Arial" w:hAnsi="Arial" w:cs="Arial"/>
+          <w:color w:val="222222"/>
+          <w:shd w:val="clear" w:color="auto" w:fill="FFFFFF"/>
+        </w:rPr>
+        <w:t xml:space="preserve"> In other words how to do this by collecting log likelihood of all points, then using ‘loo’ R package,</w:t>
       </w:r>
       <w:bookmarkStart w:id="0" w:name="_GoBack"/>
       <w:bookmarkEnd w:id="0"/>

</xml_diff>

<commit_message>
Reviewer edits underway - have done subjective chapter, and am working on the probabilities chapter.
</commit_message>
<xml_diff>
--- a/Stan and JAGS tricks.docx
+++ b/Stan and JAGS tricks.docx
@@ -744,6 +744,156 @@
           <w:shd w:val="clear" w:color="auto" w:fill="FFFFFF"/>
         </w:rPr>
         <w:t xml:space="preserve"> In other words how to do this by collecting log likelihood of all points, then using ‘loo’ R package,</w:t>
+      </w:r>
+    </w:p>
+    <w:p>
+      <w:pPr>
+        <w:pStyle w:val="ListParagraph"/>
+        <w:numPr>
+          <w:ilvl w:val="0"/>
+          <w:numId w:val="2"/>
+        </w:numPr>
+        <w:spacing w:after="0" w:line="240" w:lineRule="auto"/>
+      </w:pPr>
+      <w:r>
+        <w:rPr>
+          <w:rFonts w:ascii="Arial" w:hAnsi="Arial" w:cs="Arial"/>
+          <w:color w:val="222222"/>
+          <w:shd w:val="clear" w:color="auto" w:fill="FFFFFF"/>
+        </w:rPr>
+        <w:t>The importance of using multiple chains! The fact that if chains=1 is used, then the Rhat that is calculated is not really valid.</w:t>
+      </w:r>
+    </w:p>
+    <w:p>
+      <w:pPr>
+        <w:pStyle w:val="ListParagraph"/>
+        <w:numPr>
+          <w:ilvl w:val="0"/>
+          <w:numId w:val="2"/>
+        </w:numPr>
+        <w:spacing w:after="0" w:line="240" w:lineRule="auto"/>
+      </w:pPr>
+      <w:r>
+        <w:rPr>
+          <w:rFonts w:ascii="Arial" w:hAnsi="Arial" w:cs="Arial"/>
+          <w:color w:val="222222"/>
+          <w:shd w:val="clear" w:color="auto" w:fill="FFFFFF"/>
+        </w:rPr>
+        <w:t>A comparison between a Stan program and a BUGS/JAGS one in terms of n_eff/sec.</w:t>
+      </w:r>
+    </w:p>
+    <w:p>
+      <w:pPr>
+        <w:pStyle w:val="ListParagraph"/>
+        <w:numPr>
+          <w:ilvl w:val="0"/>
+          <w:numId w:val="2"/>
+        </w:numPr>
+        <w:spacing w:after="0" w:line="240" w:lineRule="auto"/>
+      </w:pPr>
+      <w:r>
+        <w:rPr>
+          <w:rFonts w:ascii="Arial" w:hAnsi="Arial" w:cs="Arial"/>
+          <w:color w:val="222222"/>
+          <w:shd w:val="clear" w:color="auto" w:fill="FFFFFF"/>
+        </w:rPr>
+        <w:t>How to use the Stan forum</w:t>
+      </w:r>
+      <w:r>
+        <w:rPr>
+          <w:rFonts w:ascii="Arial" w:hAnsi="Arial" w:cs="Arial"/>
+          <w:color w:val="222222"/>
+          <w:shd w:val="clear" w:color="auto" w:fill="FFFFFF"/>
+        </w:rPr>
+        <w:t xml:space="preserve"> properly</w:t>
+      </w:r>
+      <w:r>
+        <w:rPr>
+          <w:rFonts w:ascii="Arial" w:hAnsi="Arial" w:cs="Arial"/>
+          <w:color w:val="222222"/>
+          <w:shd w:val="clear" w:color="auto" w:fill="FFFFFF"/>
+        </w:rPr>
+        <w:t xml:space="preserve"> (particularly to look at old posts that you’ve started).</w:t>
+      </w:r>
+    </w:p>
+    <w:p>
+      <w:pPr>
+        <w:pStyle w:val="ListParagraph"/>
+        <w:numPr>
+          <w:ilvl w:val="0"/>
+          <w:numId w:val="2"/>
+        </w:numPr>
+        <w:spacing w:after="0" w:line="240" w:lineRule="auto"/>
+      </w:pPr>
+      <w:r>
+        <w:rPr>
+          <w:rFonts w:ascii="Arial" w:hAnsi="Arial" w:cs="Arial"/>
+          <w:color w:val="222222"/>
+          <w:shd w:val="clear" w:color="auto" w:fill="FFFFFF"/>
+        </w:rPr>
+        <w:t>Struggling to get convergence on hierarchical model even though individual are ok – reduce bounds of overarching distributions.</w:t>
+      </w:r>
+    </w:p>
+    <w:p>
+      <w:pPr>
+        <w:pStyle w:val="ListParagraph"/>
+        <w:numPr>
+          <w:ilvl w:val="0"/>
+          <w:numId w:val="2"/>
+        </w:numPr>
+        <w:spacing w:after="0" w:line="240" w:lineRule="auto"/>
+      </w:pPr>
+      <w:r>
+        <w:rPr>
+          <w:rFonts w:ascii="Arial" w:hAnsi="Arial" w:cs="Arial"/>
+          <w:color w:val="222222"/>
+          <w:shd w:val="clear" w:color="auto" w:fill="FFFFFF"/>
+        </w:rPr>
+        <w:t>For data where splitting is easy, split data into training and test sets, to evaluate out of sample predictive performance.</w:t>
+      </w:r>
+      <w:r>
+        <w:rPr>
+          <w:rFonts w:ascii="Arial" w:hAnsi="Arial" w:cs="Arial"/>
+          <w:color w:val="222222"/>
+          <w:shd w:val="clear" w:color="auto" w:fill="FFFFFF"/>
+        </w:rPr>
+        <w:t xml:space="preserve"> This is a better measure of out of sample predictive error. Perhaps add this bubble next to loo-cv?</w:t>
+      </w:r>
+    </w:p>
+    <w:p>
+      <w:pPr>
+        <w:pStyle w:val="ListParagraph"/>
+        <w:numPr>
+          <w:ilvl w:val="0"/>
+          <w:numId w:val="2"/>
+        </w:numPr>
+        <w:spacing w:after="0" w:line="240" w:lineRule="auto"/>
+      </w:pPr>
+      <w:r>
+        <w:rPr>
+          <w:rFonts w:ascii="Arial" w:hAnsi="Arial" w:cs="Arial"/>
+          <w:color w:val="222222"/>
+          <w:shd w:val="clear" w:color="auto" w:fill="FFFFFF"/>
+        </w:rPr>
+        <w:t>For big data sets do not predict entire sample in generated quantities. Instead use subsample.</w:t>
+      </w:r>
+    </w:p>
+    <w:p>
+      <w:pPr>
+        <w:pStyle w:val="ListParagraph"/>
+        <w:numPr>
+          <w:ilvl w:val="0"/>
+          <w:numId w:val="2"/>
+        </w:numPr>
+        <w:spacing w:after="0" w:line="240" w:lineRule="auto"/>
+      </w:pPr>
+      <w:r>
+        <w:rPr>
+          <w:rFonts w:ascii="Arial" w:hAnsi="Arial" w:cs="Arial"/>
+          <w:color w:val="222222"/>
+          <w:shd w:val="clear" w:color="auto" w:fill="FFFFFF"/>
+        </w:rPr>
+        <w:t>The use of ‘extract’ to get chunks of parameters easily.</w:t>
       </w:r>
       <w:bookmarkStart w:id="0" w:name="_GoBack"/>
       <w:bookmarkEnd w:id="0"/>

</xml_diff>